<commit_message>
Updating subpathway analysis section
</commit_message>
<xml_diff>
--- a/Outputs/Tables/NumberOfSigPathwaysByModelType_males.docx
+++ b/Outputs/Tables/NumberOfSigPathwaysByModelType_males.docx
@@ -55,7 +55,7 @@
             </w:pPr>
             <w:r>
               <w:rPr>
-                <w:rFonts w:ascii="Helvetica" w:hAnsi="Helvetica" w:eastAsia="Helvetica" w:cs="Helvetica"/>
+                <w:rFonts w:ascii="Arial" w:hAnsi="Arial" w:eastAsia="Arial" w:cs="Arial"/>
                 <w:i w:val="false"/>
                 <w:b w:val="true"/>
                 <w:u w:val="none"/>
@@ -99,7 +99,7 @@
             </w:pPr>
             <w:r>
               <w:rPr>
-                <w:rFonts w:ascii="Helvetica" w:hAnsi="Helvetica" w:eastAsia="Helvetica" w:cs="Helvetica"/>
+                <w:rFonts w:ascii="Arial" w:hAnsi="Arial" w:eastAsia="Arial" w:cs="Arial"/>
                 <w:i w:val="false"/>
                 <w:b w:val="true"/>
                 <w:u w:val="none"/>
@@ -149,7 +149,7 @@
             </w:pPr>
             <w:r>
               <w:rPr>
-                <w:rFonts w:ascii="Helvetica" w:hAnsi="Helvetica" w:eastAsia="Helvetica" w:cs="Helvetica"/>
+                <w:rFonts w:ascii="Arial" w:hAnsi="Arial" w:eastAsia="Arial" w:cs="Arial"/>
                 <w:i w:val="false"/>
                 <w:b w:val="false"/>
                 <w:u w:val="none"/>
@@ -193,7 +193,7 @@
             </w:pPr>
             <w:r>
               <w:rPr>
-                <w:rFonts w:ascii="Helvetica" w:hAnsi="Helvetica" w:eastAsia="Helvetica" w:cs="Helvetica"/>
+                <w:rFonts w:ascii="Arial" w:hAnsi="Arial" w:eastAsia="Arial" w:cs="Arial"/>
                 <w:i w:val="false"/>
                 <w:b w:val="false"/>
                 <w:u w:val="none"/>
@@ -243,7 +243,7 @@
             </w:pPr>
             <w:r>
               <w:rPr>
-                <w:rFonts w:ascii="Helvetica" w:hAnsi="Helvetica" w:eastAsia="Helvetica" w:cs="Helvetica"/>
+                <w:rFonts w:ascii="Arial" w:hAnsi="Arial" w:eastAsia="Arial" w:cs="Arial"/>
                 <w:i w:val="false"/>
                 <w:b w:val="false"/>
                 <w:u w:val="none"/>
@@ -287,7 +287,7 @@
             </w:pPr>
             <w:r>
               <w:rPr>
-                <w:rFonts w:ascii="Helvetica" w:hAnsi="Helvetica" w:eastAsia="Helvetica" w:cs="Helvetica"/>
+                <w:rFonts w:ascii="Arial" w:hAnsi="Arial" w:eastAsia="Arial" w:cs="Arial"/>
                 <w:i w:val="false"/>
                 <w:b w:val="false"/>
                 <w:u w:val="none"/>
@@ -337,7 +337,7 @@
             </w:pPr>
             <w:r>
               <w:rPr>
-                <w:rFonts w:ascii="Helvetica" w:hAnsi="Helvetica" w:eastAsia="Helvetica" w:cs="Helvetica"/>
+                <w:rFonts w:ascii="Arial" w:hAnsi="Arial" w:eastAsia="Arial" w:cs="Arial"/>
                 <w:i w:val="false"/>
                 <w:b w:val="false"/>
                 <w:u w:val="none"/>
@@ -381,7 +381,7 @@
             </w:pPr>
             <w:r>
               <w:rPr>
-                <w:rFonts w:ascii="Helvetica" w:hAnsi="Helvetica" w:eastAsia="Helvetica" w:cs="Helvetica"/>
+                <w:rFonts w:ascii="Arial" w:hAnsi="Arial" w:eastAsia="Arial" w:cs="Arial"/>
                 <w:i w:val="false"/>
                 <w:b w:val="false"/>
                 <w:u w:val="none"/>
@@ -431,7 +431,7 @@
             </w:pPr>
             <w:r>
               <w:rPr>
-                <w:rFonts w:ascii="Helvetica" w:hAnsi="Helvetica" w:eastAsia="Helvetica" w:cs="Helvetica"/>
+                <w:rFonts w:ascii="Arial" w:hAnsi="Arial" w:eastAsia="Arial" w:cs="Arial"/>
                 <w:i w:val="false"/>
                 <w:b w:val="false"/>
                 <w:u w:val="none"/>
@@ -475,7 +475,7 @@
             </w:pPr>
             <w:r>
               <w:rPr>
-                <w:rFonts w:ascii="Helvetica" w:hAnsi="Helvetica" w:eastAsia="Helvetica" w:cs="Helvetica"/>
+                <w:rFonts w:ascii="Arial" w:hAnsi="Arial" w:eastAsia="Arial" w:cs="Arial"/>
                 <w:i w:val="false"/>
                 <w:b w:val="false"/>
                 <w:u w:val="none"/>

</xml_diff>